<commit_message>
Minor changes to audio sources file.
</commit_message>
<xml_diff>
--- a/Audio/Audios and Sources.docx
+++ b/Audio/Audios and Sources.docx
@@ -16,50 +16,148 @@
         </w:numPr>
       </w:pPr>
       <w:r>
-        <w:t>“A circus after dark” by Gabriel Aadland</w:t>
+        <w:rPr>
+          <w:rFonts w:ascii="Segoe UI" w:hAnsi="Segoe UI" w:cs="Segoe UI"/>
+          <w:color w:val="30272E"/>
+          <w:sz w:val="21"/>
+          <w:szCs w:val="21"/>
+          <w:shd w:val="clear" w:color="auto" w:fill="FFFFFF"/>
+        </w:rPr>
+        <w:t>"</w:t>
       </w:r>
-      <w:r>
-        <w:br/>
-      </w:r>
-      <w:hyperlink r:id="rId5" w:history="1">
+      <w:hyperlink r:id="rId5" w:tgtFrame="_blank" w:history="1">
         <w:r>
           <w:rPr>
             <w:rStyle w:val="Hyperlink"/>
+            <w:rFonts w:ascii="Segoe UI" w:hAnsi="Segoe UI" w:cs="Segoe UI"/>
+            <w:sz w:val="21"/>
+            <w:szCs w:val="21"/>
+            <w:bdr w:val="single" w:sz="2" w:space="0" w:color="auto" w:frame="1"/>
+            <w:shd w:val="clear" w:color="auto" w:fill="FFFFFF"/>
           </w:rPr>
-          <w:t>Waltz of the Carnies Kevin MacLeod (incompetech.com)</w:t>
+          <w:t>A circus after dark.wav</w:t>
         </w:r>
       </w:hyperlink>
       <w:r>
-        <w:t xml:space="preserve">, </w:t>
+        <w:rPr>
+          <w:rFonts w:ascii="Segoe UI" w:hAnsi="Segoe UI" w:cs="Segoe UI"/>
+          <w:color w:val="30272E"/>
+          <w:sz w:val="21"/>
+          <w:szCs w:val="21"/>
+          <w:shd w:val="clear" w:color="auto" w:fill="FFFFFF"/>
+        </w:rPr>
+        <w:t>" by </w:t>
       </w:r>
-      <w:hyperlink r:id="rId6" w:history="1">
+      <w:hyperlink r:id="rId6" w:tgtFrame="_blank" w:history="1">
         <w:r>
           <w:rPr>
             <w:rStyle w:val="Hyperlink"/>
+            <w:rFonts w:ascii="Segoe UI" w:hAnsi="Segoe UI" w:cs="Segoe UI"/>
+            <w:sz w:val="21"/>
+            <w:szCs w:val="21"/>
+            <w:bdr w:val="single" w:sz="2" w:space="0" w:color="auto" w:frame="1"/>
+            <w:shd w:val="clear" w:color="auto" w:fill="FFFFFF"/>
+          </w:rPr>
+          <w:t>Victor_Natas</w:t>
+        </w:r>
+      </w:hyperlink>
+      <w:r>
+        <w:rPr>
+          <w:rFonts w:ascii="Segoe UI" w:hAnsi="Segoe UI" w:cs="Segoe UI"/>
+          <w:color w:val="30272E"/>
+          <w:sz w:val="21"/>
+          <w:szCs w:val="21"/>
+          <w:shd w:val="clear" w:color="auto" w:fill="FFFFFF"/>
+        </w:rPr>
+        <w:t> is marked with </w:t>
+      </w:r>
+      <w:hyperlink r:id="rId7" w:tgtFrame="_blank" w:history="1">
+        <w:r>
+          <w:rPr>
+            <w:rStyle w:val="Hyperlink"/>
+            <w:rFonts w:ascii="Segoe UI" w:hAnsi="Segoe UI" w:cs="Segoe UI"/>
+            <w:sz w:val="21"/>
+            <w:szCs w:val="21"/>
+            <w:bdr w:val="single" w:sz="2" w:space="0" w:color="auto" w:frame="1"/>
+            <w:shd w:val="clear" w:color="auto" w:fill="FFFFFF"/>
+          </w:rPr>
+          <w:t>CC0 1.0</w:t>
+        </w:r>
+      </w:hyperlink>
+      <w:r>
+        <w:rPr>
+          <w:rFonts w:ascii="Segoe UI" w:hAnsi="Segoe UI" w:cs="Segoe UI"/>
+          <w:color w:val="30272E"/>
+          <w:sz w:val="21"/>
+          <w:szCs w:val="21"/>
+          <w:shd w:val="clear" w:color="auto" w:fill="FFFFFF"/>
+        </w:rPr>
+        <w:t>.</w:t>
+      </w:r>
+    </w:p>
+    <w:p>
+      <w:pPr>
+        <w:pStyle w:val="ListParagraph"/>
+        <w:numPr>
+          <w:ilvl w:val="0"/>
+          <w:numId w:val="1"/>
+        </w:numPr>
+      </w:pPr>
+      <w:r>
+        <w:rPr>
+          <w:rFonts w:ascii="Segoe UI" w:hAnsi="Segoe UI" w:cs="Segoe UI"/>
+          <w:color w:val="30272E"/>
+          <w:sz w:val="21"/>
+          <w:szCs w:val="21"/>
+          <w:shd w:val="clear" w:color="auto" w:fill="FFFFFF"/>
+        </w:rPr>
+        <w:t>"</w:t>
+      </w:r>
+      <w:hyperlink r:id="rId8" w:tgtFrame="_blank" w:history="1">
+        <w:r>
+          <w:rPr>
+            <w:rStyle w:val="Hyperlink"/>
+            <w:rFonts w:ascii="Segoe UI" w:hAnsi="Segoe UI" w:cs="Segoe UI"/>
+            <w:sz w:val="21"/>
+            <w:szCs w:val="21"/>
+            <w:bdr w:val="single" w:sz="2" w:space="0" w:color="auto" w:frame="1"/>
+            <w:shd w:val="clear" w:color="auto" w:fill="FFFFFF"/>
+          </w:rPr>
+          <w:t>Waltz of the Carnies (ISRC USUAN1400040)</w:t>
+        </w:r>
+      </w:hyperlink>
+      <w:r>
+        <w:rPr>
+          <w:rFonts w:ascii="Segoe UI" w:hAnsi="Segoe UI" w:cs="Segoe UI"/>
+          <w:color w:val="30272E"/>
+          <w:sz w:val="21"/>
+          <w:szCs w:val="21"/>
+          <w:shd w:val="clear" w:color="auto" w:fill="FFFFFF"/>
+        </w:rPr>
+        <w:t>" by Kevin MacLeod is licensed under </w:t>
+      </w:r>
+      <w:hyperlink r:id="rId9" w:tgtFrame="_blank" w:history="1">
+        <w:r>
+          <w:rPr>
+            <w:rStyle w:val="Hyperlink"/>
+            <w:rFonts w:ascii="Segoe UI" w:hAnsi="Segoe UI" w:cs="Segoe UI"/>
+            <w:sz w:val="21"/>
+            <w:szCs w:val="21"/>
+            <w:bdr w:val="single" w:sz="2" w:space="0" w:color="auto" w:frame="1"/>
+            <w:shd w:val="clear" w:color="auto" w:fill="FFFFFF"/>
           </w:rPr>
           <w:t>CC BY 3.0</w:t>
         </w:r>
       </w:hyperlink>
       <w:r>
-        <w:t xml:space="preserve"> </w:t>
-      </w:r>
-      <w:r>
-        <w:t>&lt;https://creativecommons.org/licenses/by/3.0&gt;, via Wikimedia Commons</w:t>
-      </w:r>
-    </w:p>
-    <w:p>
-      <w:pPr>
-        <w:pStyle w:val="ListParagraph"/>
-        <w:numPr>
-          <w:ilvl w:val="0"/>
-          <w:numId w:val="1"/>
-        </w:numPr>
-      </w:pPr>
-      <w:r>
-        <w:t>“Waltz of the Canaries”</w:t>
-      </w:r>
-      <w:r>
-        <w:t xml:space="preserve"> by Kevin McLeod</w:t>
+        <w:rPr>
+          <w:rFonts w:ascii="Segoe UI" w:hAnsi="Segoe UI" w:cs="Segoe UI"/>
+          <w:color w:val="30272E"/>
+          <w:sz w:val="21"/>
+          <w:szCs w:val="21"/>
+          <w:shd w:val="clear" w:color="auto" w:fill="FFFFFF"/>
+        </w:rPr>
+        <w:t>.</w:t>
       </w:r>
     </w:p>
     <w:sectPr>

</xml_diff>